<commit_message>
thesis master add abstruct-en
</commit_message>
<xml_diff>
--- a/thesis_master/abstruct/abstract_jp.docx
+++ b/thesis_master/abstruct/abstract_jp.docx
@@ -147,9 +147,6 @@
           <w:p>
             <w:pPr>
               <w:ind w:left="0" w:firstLine="0"/>
-              <w:rPr>
-                <w:rFonts w:hint="eastAsia"/>
-              </w:rPr>
             </w:pPr>
             <w:r>
               <w:rPr>
@@ -803,9 +800,8 @@
                 <w:rFonts w:eastAsiaTheme="minorEastAsia" w:hint="eastAsia"/>
                 <w:color w:val="auto"/>
               </w:rPr>
-              <w:t>を採用し、具体的には</w:t>
-            </w:r>
-            <w:proofErr w:type="spellStart"/>
+              <w:t>である、</w:t>
+            </w:r>
             <w:r>
               <w:rPr>
                 <w:rFonts w:eastAsiaTheme="minorEastAsia"/>
@@ -813,7 +809,6 @@
               </w:rPr>
               <w:t>SuperPoint</w:t>
             </w:r>
-            <w:proofErr w:type="spellEnd"/>
             <w:r>
               <w:rPr>
                 <w:rFonts w:eastAsiaTheme="minorEastAsia"/>
@@ -821,7 +816,6 @@
               </w:rPr>
               <w:t>および</w:t>
             </w:r>
-            <w:proofErr w:type="spellStart"/>
             <w:r>
               <w:rPr>
                 <w:rFonts w:eastAsiaTheme="minorEastAsia"/>
@@ -829,7 +823,6 @@
               </w:rPr>
               <w:t>SuperGlue</w:t>
             </w:r>
-            <w:proofErr w:type="spellEnd"/>
             <w:r>
               <w:rPr>
                 <w:rFonts w:eastAsiaTheme="minorEastAsia"/>
@@ -903,7 +896,6 @@
               </w:rPr>
               <w:t>また、本研究室で提案された</w:t>
             </w:r>
-            <w:proofErr w:type="spellStart"/>
             <w:r>
               <w:rPr>
                 <w:rFonts w:eastAsiaTheme="minorEastAsia" w:hint="eastAsia"/>
@@ -918,7 +910,6 @@
               </w:rPr>
               <w:t>nPL</w:t>
             </w:r>
-            <w:proofErr w:type="spellEnd"/>
             <w:r>
               <w:rPr>
                 <w:rFonts w:eastAsiaTheme="minorEastAsia"/>
@@ -1043,7 +1034,21 @@
                 <w:rFonts w:eastAsiaTheme="minorEastAsia"/>
                 <w:color w:val="auto"/>
               </w:rPr>
-              <w:t>が移動の連続性を維持しつつ提案手法が累積誤差を解消することで、リアルタイム性と安定性を両立したナビゲーションが実現可能であることを実証した。</w:t>
+              <w:t>が移動の連続性を維持しつつ提案手法が累積誤差を解消することで、</w:t>
+            </w:r>
+            <w:r>
+              <w:rPr>
+                <w:rFonts w:eastAsiaTheme="minorEastAsia" w:hint="eastAsia"/>
+                <w:color w:val="auto"/>
+              </w:rPr>
+              <w:t>スムーズかつ高精度な</w:t>
+            </w:r>
+            <w:r>
+              <w:rPr>
+                <w:rFonts w:eastAsiaTheme="minorEastAsia"/>
+                <w:color w:val="auto"/>
+              </w:rPr>
+              <w:t>ナビゲーションが実現可能であることを実証した。</w:t>
             </w:r>
           </w:p>
         </w:tc>
@@ -1474,6 +1479,7 @@
   <w:style w:type="character" w:default="1" w:styleId="a0">
     <w:name w:val="Default Paragraph Font"/>
     <w:uiPriority w:val="1"/>
+    <w:semiHidden/>
     <w:unhideWhenUsed/>
   </w:style>
   <w:style w:type="table" w:default="1" w:styleId="a1">

</xml_diff>